<commit_message>
6eme push ajout des commentaires dans le code
</commit_message>
<xml_diff>
--- a/Cahier des charges.docx
+++ b/Cahier des charges.docx
@@ -4,71 +4,219 @@
   <w:body>
     <w:p>
       <w:r>
-        <w:t>Cahier des charges :</w:t>
-      </w:r>
-    </w:p>
-    <w:p>
-      <w:r>
-        <w:t>Faire une application avec l’affichage des produits sur la première page</w:t>
-      </w:r>
-    </w:p>
-    <w:p>
-      <w:r>
-        <w:t>Faire une page commande</w:t>
-      </w:r>
-    </w:p>
-    <w:p>
-      <w:r>
-        <w:t>Page admin qui gère les commandes et produits</w:t>
-      </w:r>
-    </w:p>
-    <w:p>
-      <w:r>
-        <w:t>Mettre en place l’appli côté serveur et côté client</w:t>
-      </w:r>
-    </w:p>
-    <w:p>
-      <w:r>
-        <w:t>Possibilité de récupérer les API des autres groupes et de les afficher</w:t>
-      </w:r>
-    </w:p>
-    <w:p>
-      <w:r>
-        <w:t>Pas de login côté client</w:t>
-      </w:r>
-    </w:p>
-    <w:p>
-      <w:r>
-        <w:t>Pas de gestion de stock</w:t>
-      </w:r>
-    </w:p>
-    <w:p>
-      <w:r>
-        <w:t>Image en url</w:t>
-      </w:r>
-    </w:p>
-    <w:p>
-      <w:r>
-        <w:t>Un html pour les commandes</w:t>
-      </w:r>
-    </w:p>
-    <w:p>
-      <w:r>
-        <w:t>Api qui retourne la liste des produits dispos</w:t>
-      </w:r>
-    </w:p>
-    <w:p>
-      <w:r>
-        <w:t>Api qui reçoit les commandes</w:t>
+        <w:rPr>
+          <w:b/>
+          <w:bCs/>
+        </w:rPr>
+        <w:t>Cahier des Charges</w:t>
+      </w:r>
+      <w:r>
+        <w:rPr>
+          <w:b/>
+          <w:bCs/>
+        </w:rPr>
+        <w:t>.</w:t>
+      </w:r>
+    </w:p>
+    <w:p>
+      <w:pPr>
+        <w:numPr>
+          <w:ilvl w:val="0"/>
+          <w:numId w:val="1"/>
+        </w:numPr>
+      </w:pPr>
+      <w:r>
+        <w:rPr>
+          <w:b/>
+          <w:bCs/>
+        </w:rPr>
+        <w:t>Affichage des Produits</w:t>
+      </w:r>
+      <w:r>
+        <w:t xml:space="preserve"> : La première page de l'application doit présenter clairement tous les produits disponibles.</w:t>
+      </w:r>
+    </w:p>
+    <w:p>
+      <w:pPr>
+        <w:numPr>
+          <w:ilvl w:val="0"/>
+          <w:numId w:val="1"/>
+        </w:numPr>
+      </w:pPr>
+      <w:r>
+        <w:rPr>
+          <w:b/>
+          <w:bCs/>
+        </w:rPr>
+        <w:t>Page de Commande</w:t>
+      </w:r>
+      <w:r>
+        <w:t xml:space="preserve"> : Implémenter une interface dédiée à la prise de commandes par les utilisateurs.</w:t>
+      </w:r>
+    </w:p>
+    <w:p>
+      <w:pPr>
+        <w:numPr>
+          <w:ilvl w:val="0"/>
+          <w:numId w:val="1"/>
+        </w:numPr>
+      </w:pPr>
+      <w:r>
+        <w:rPr>
+          <w:b/>
+          <w:bCs/>
+        </w:rPr>
+        <w:t>Administration</w:t>
+      </w:r>
+      <w:r>
+        <w:t xml:space="preserve"> : Créer une page administrateur pour la gestion des commandes et des produits.</w:t>
+      </w:r>
+    </w:p>
+    <w:p>
+      <w:pPr>
+        <w:numPr>
+          <w:ilvl w:val="0"/>
+          <w:numId w:val="1"/>
+        </w:numPr>
+      </w:pPr>
+      <w:r>
+        <w:rPr>
+          <w:b/>
+          <w:bCs/>
+        </w:rPr>
+        <w:t>Architecture Client-Serveur</w:t>
+      </w:r>
+      <w:r>
+        <w:t xml:space="preserve"> : Développer l'application en tenant compte des aspects client et serveur.</w:t>
+      </w:r>
+    </w:p>
+    <w:p>
+      <w:pPr>
+        <w:numPr>
+          <w:ilvl w:val="0"/>
+          <w:numId w:val="1"/>
+        </w:numPr>
+      </w:pPr>
+      <w:r>
+        <w:rPr>
+          <w:b/>
+          <w:bCs/>
+        </w:rPr>
+        <w:t>Intégration API Externes</w:t>
+      </w:r>
+      <w:r>
+        <w:t xml:space="preserve"> : Capacité d'intégrer et d'afficher les API provenant d'autres groupes.</w:t>
+      </w:r>
+    </w:p>
+    <w:p>
+      <w:pPr>
+        <w:numPr>
+          <w:ilvl w:val="0"/>
+          <w:numId w:val="1"/>
+        </w:numPr>
+      </w:pPr>
+      <w:r>
+        <w:rPr>
+          <w:b/>
+          <w:bCs/>
+        </w:rPr>
+        <w:t>Authentification</w:t>
+      </w:r>
+      <w:r>
+        <w:t xml:space="preserve"> : Omettre la nécessité de se connecter pour les clients.</w:t>
+      </w:r>
+    </w:p>
+    <w:p>
+      <w:pPr>
+        <w:numPr>
+          <w:ilvl w:val="0"/>
+          <w:numId w:val="1"/>
+        </w:numPr>
+      </w:pPr>
+      <w:r>
+        <w:rPr>
+          <w:b/>
+          <w:bCs/>
+        </w:rPr>
+        <w:t>Gestion de Stock</w:t>
+      </w:r>
+      <w:r>
+        <w:t xml:space="preserve"> : Ne pas inclure de fonctionnalité de gestion de stock.</w:t>
+      </w:r>
+    </w:p>
+    <w:p>
+      <w:pPr>
+        <w:numPr>
+          <w:ilvl w:val="0"/>
+          <w:numId w:val="1"/>
+        </w:numPr>
+      </w:pPr>
+      <w:r>
+        <w:rPr>
+          <w:b/>
+          <w:bCs/>
+        </w:rPr>
+        <w:t>Gestion des Images</w:t>
+      </w:r>
+      <w:r>
+        <w:t xml:space="preserve"> : Utiliser des URL pour afficher les images des produits.</w:t>
+      </w:r>
+    </w:p>
+    <w:p>
+      <w:pPr>
+        <w:numPr>
+          <w:ilvl w:val="0"/>
+          <w:numId w:val="1"/>
+        </w:numPr>
+      </w:pPr>
+      <w:r>
+        <w:rPr>
+          <w:b/>
+          <w:bCs/>
+        </w:rPr>
+        <w:t>Interface Web pour Commandes</w:t>
+      </w:r>
+      <w:r>
+        <w:t xml:space="preserve"> : Fournir une interface HTML pour le traitement des commandes.</w:t>
+      </w:r>
+    </w:p>
+    <w:p>
+      <w:pPr>
+        <w:numPr>
+          <w:ilvl w:val="0"/>
+          <w:numId w:val="1"/>
+        </w:numPr>
+      </w:pPr>
+      <w:r>
+        <w:rPr>
+          <w:b/>
+          <w:bCs/>
+        </w:rPr>
+        <w:t>API - Liste des Produits</w:t>
+      </w:r>
+      <w:r>
+        <w:t xml:space="preserve"> : Développer une API qui retourne la liste des produits disponibles.</w:t>
+      </w:r>
+    </w:p>
+    <w:p>
+      <w:pPr>
+        <w:numPr>
+          <w:ilvl w:val="0"/>
+          <w:numId w:val="1"/>
+        </w:numPr>
+      </w:pPr>
+      <w:r>
+        <w:rPr>
+          <w:b/>
+          <w:bCs/>
+        </w:rPr>
+        <w:t>API - Réception des Commandes</w:t>
+      </w:r>
+      <w:r>
+        <w:t xml:space="preserve"> : Concevoir une API pour recevoir et traiter les commandes des utilisateurs.</w:t>
       </w:r>
     </w:p>
     <w:p/>
-    <w:p/>
-    <w:p>
-      <w:r>
-        <w:t xml:space="preserve"> </w:t>
-      </w:r>
-    </w:p>
     <w:sectPr>
       <w:pgSz w:w="11906" w:h="16838"/>
       <w:pgMar w:top="1417" w:right="1417" w:bottom="1417" w:left="1417" w:header="708" w:footer="708" w:gutter="0"/>
@@ -77,6 +225,127 @@
     </w:sectPr>
   </w:body>
 </w:document>
+</file>
+
+<file path=word/numbering.xml><?xml version="1.0" encoding="utf-8"?>
+<w:numbering xmlns:wpc="http://schemas.microsoft.com/office/word/2010/wordprocessingCanvas" xmlns:cx="http://schemas.microsoft.com/office/drawing/2014/chartex" xmlns:cx1="http://schemas.microsoft.com/office/drawing/2015/9/8/chartex" xmlns:cx2="http://schemas.microsoft.com/office/drawing/2015/10/21/chartex" xmlns:cx3="http://schemas.microsoft.com/office/drawing/2016/5/9/chartex" xmlns:cx4="http://schemas.microsoft.com/office/drawing/2016/5/10/chartex" xmlns:cx5="http://schemas.microsoft.com/office/drawing/2016/5/11/chartex" xmlns:cx6="http://schemas.microsoft.com/office/drawing/2016/5/12/chartex" xmlns:cx7="http://schemas.microsoft.com/office/drawing/2016/5/13/chartex" xmlns:cx8="http://schemas.microsoft.com/office/drawing/2016/5/14/chartex" xmlns:mc="http://schemas.openxmlformats.org/markup-compatibility/2006" xmlns:aink="http://schemas.microsoft.com/office/drawing/2016/ink" xmlns:am3d="http://schemas.microsoft.com/office/drawing/2017/model3d" xmlns:o="urn:schemas-microsoft-com:office:office" xmlns:oel="http://schemas.microsoft.com/office/2019/extlst" xmlns:r="http://schemas.openxmlformats.org/officeDocument/2006/relationships" xmlns:m="http://schemas.openxmlformats.org/officeDocument/2006/math" xmlns:v="urn:schemas-microsoft-com:vml" xmlns:wp14="http://schemas.microsoft.com/office/word/2010/wordprocessingDrawing" xmlns:wp="http://schemas.openxmlformats.org/drawingml/2006/wordprocessingDrawing" xmlns:w10="urn:schemas-microsoft-com:office:word" xmlns:w="http://schemas.openxmlformats.org/wordprocessingml/2006/main" xmlns:w14="http://schemas.microsoft.com/office/word/2010/wordml" xmlns:w15="http://schemas.microsoft.com/office/word/2012/wordml" xmlns:w16cex="http://schemas.microsoft.com/office/word/2018/wordml/cex" xmlns:w16cid="http://schemas.microsoft.com/office/word/2016/wordml/cid" xmlns:w16="http://schemas.microsoft.com/office/word/2018/wordml" xmlns:w16du="http://schemas.microsoft.com/office/word/2023/wordml/word16du" xmlns:w16sdtdh="http://schemas.microsoft.com/office/word/2020/wordml/sdtdatahash" xmlns:w16se="http://schemas.microsoft.com/office/word/2015/wordml/symex" xmlns:wpg="http://schemas.microsoft.com/office/word/2010/wordprocessingGroup" xmlns:wpi="http://schemas.microsoft.com/office/word/2010/wordprocessingInk" xmlns:wne="http://schemas.microsoft.com/office/word/2006/wordml" xmlns:wps="http://schemas.microsoft.com/office/word/2010/wordprocessingShape" mc:Ignorable="w14 w15 w16se w16cid w16 w16cex w16sdtdh wp14">
+  <w:abstractNum w:abstractNumId="0" w15:restartNumberingAfterBreak="0">
+    <w:nsid w:val="58A75A89"/>
+    <w:multiLevelType w:val="multilevel"/>
+    <w:tmpl w:val="0B2CDE9C"/>
+    <w:lvl w:ilvl="0">
+      <w:start w:val="1"/>
+      <w:numFmt w:val="decimal"/>
+      <w:lvlText w:val="%1."/>
+      <w:lvlJc w:val="left"/>
+      <w:pPr>
+        <w:tabs>
+          <w:tab w:val="num" w:pos="720"/>
+        </w:tabs>
+        <w:ind w:left="720" w:hanging="360"/>
+      </w:pPr>
+    </w:lvl>
+    <w:lvl w:ilvl="1" w:tentative="1">
+      <w:start w:val="1"/>
+      <w:numFmt w:val="decimal"/>
+      <w:lvlText w:val="%2."/>
+      <w:lvlJc w:val="left"/>
+      <w:pPr>
+        <w:tabs>
+          <w:tab w:val="num" w:pos="1440"/>
+        </w:tabs>
+        <w:ind w:left="1440" w:hanging="360"/>
+      </w:pPr>
+    </w:lvl>
+    <w:lvl w:ilvl="2" w:tentative="1">
+      <w:start w:val="1"/>
+      <w:numFmt w:val="decimal"/>
+      <w:lvlText w:val="%3."/>
+      <w:lvlJc w:val="left"/>
+      <w:pPr>
+        <w:tabs>
+          <w:tab w:val="num" w:pos="2160"/>
+        </w:tabs>
+        <w:ind w:left="2160" w:hanging="360"/>
+      </w:pPr>
+    </w:lvl>
+    <w:lvl w:ilvl="3" w:tentative="1">
+      <w:start w:val="1"/>
+      <w:numFmt w:val="decimal"/>
+      <w:lvlText w:val="%4."/>
+      <w:lvlJc w:val="left"/>
+      <w:pPr>
+        <w:tabs>
+          <w:tab w:val="num" w:pos="2880"/>
+        </w:tabs>
+        <w:ind w:left="2880" w:hanging="360"/>
+      </w:pPr>
+    </w:lvl>
+    <w:lvl w:ilvl="4" w:tentative="1">
+      <w:start w:val="1"/>
+      <w:numFmt w:val="decimal"/>
+      <w:lvlText w:val="%5."/>
+      <w:lvlJc w:val="left"/>
+      <w:pPr>
+        <w:tabs>
+          <w:tab w:val="num" w:pos="3600"/>
+        </w:tabs>
+        <w:ind w:left="3600" w:hanging="360"/>
+      </w:pPr>
+    </w:lvl>
+    <w:lvl w:ilvl="5" w:tentative="1">
+      <w:start w:val="1"/>
+      <w:numFmt w:val="decimal"/>
+      <w:lvlText w:val="%6."/>
+      <w:lvlJc w:val="left"/>
+      <w:pPr>
+        <w:tabs>
+          <w:tab w:val="num" w:pos="4320"/>
+        </w:tabs>
+        <w:ind w:left="4320" w:hanging="360"/>
+      </w:pPr>
+    </w:lvl>
+    <w:lvl w:ilvl="6" w:tentative="1">
+      <w:start w:val="1"/>
+      <w:numFmt w:val="decimal"/>
+      <w:lvlText w:val="%7."/>
+      <w:lvlJc w:val="left"/>
+      <w:pPr>
+        <w:tabs>
+          <w:tab w:val="num" w:pos="5040"/>
+        </w:tabs>
+        <w:ind w:left="5040" w:hanging="360"/>
+      </w:pPr>
+    </w:lvl>
+    <w:lvl w:ilvl="7" w:tentative="1">
+      <w:start w:val="1"/>
+      <w:numFmt w:val="decimal"/>
+      <w:lvlText w:val="%8."/>
+      <w:lvlJc w:val="left"/>
+      <w:pPr>
+        <w:tabs>
+          <w:tab w:val="num" w:pos="5760"/>
+        </w:tabs>
+        <w:ind w:left="5760" w:hanging="360"/>
+      </w:pPr>
+    </w:lvl>
+    <w:lvl w:ilvl="8" w:tentative="1">
+      <w:start w:val="1"/>
+      <w:numFmt w:val="decimal"/>
+      <w:lvlText w:val="%9."/>
+      <w:lvlJc w:val="left"/>
+      <w:pPr>
+        <w:tabs>
+          <w:tab w:val="num" w:pos="6480"/>
+        </w:tabs>
+        <w:ind w:left="6480" w:hanging="360"/>
+      </w:pPr>
+    </w:lvl>
+  </w:abstractNum>
+  <w:num w:numId="1" w16cid:durableId="1658263294">
+    <w:abstractNumId w:val="0"/>
+  </w:num>
+</w:numbering>
 </file>
 
 <file path=word/styles.xml><?xml version="1.0" encoding="utf-8"?>
@@ -483,7 +752,6 @@
   <w:style w:type="character" w:default="1" w:styleId="Policepardfaut">
     <w:name w:val="Default Paragraph Font"/>
     <w:uiPriority w:val="1"/>
-    <w:semiHidden/>
     <w:unhideWhenUsed/>
   </w:style>
   <w:style w:type="table" w:default="1" w:styleId="TableauNormal">

</xml_diff>